<commit_message>
Updating the troubleshooting guide
</commit_message>
<xml_diff>
--- a/Raytheon ISO Block Funct. Test - Setup, Maintenance & Troubleshooting Guide.docx
+++ b/Raytheon ISO Block Funct. Test - Setup, Maintenance & Troubleshooting Guide.docx
@@ -65,7 +65,7 @@
               <w:bCs/>
               <w:rFonts w:ascii="Cambria" w:hAnsi="Cambria" w:eastAsia="" w:cs="" w:asciiTheme="majorHAnsi" w:cstheme="majorBidi" w:eastAsiaTheme="majorEastAsia" w:hAnsiTheme="majorHAnsi"/>
               <w:color w:val="365F91" w:themeColor="accent1" w:themeShade="bf"/>
-              <w:lang w:val="en-US" w:eastAsia="ja-JP" w:bidi="ar-SA"/>
+              <w:lang w:eastAsia="ja-JP"/>
             </w:rPr>
           </w:pPr>
           <w:r>
@@ -485,10 +485,8 @@
       <w:pPr>
         <w:pStyle w:val="Heading2"/>
       </w:pPr>
-      <w:bookmarkStart w:id="0" w:name="_GoBack"/>
-      <w:bookmarkStart w:id="1" w:name="_Toc445736031"/>
+      <w:bookmarkStart w:id="0" w:name="_Toc445736031"/>
       <w:bookmarkEnd w:id="0"/>
-      <w:bookmarkEnd w:id="1"/>
       <w:r>
         <w:rPr/>
         <w:t>Introduction</w:t>
@@ -502,10 +500,7 @@
         <w:rPr>
           <w:sz w:val="22"/>
           <w:sz w:val="22"/>
-          <w:szCs w:val="22"/>
-          <w:rFonts w:ascii="Calibri" w:hAnsi="Calibri" w:eastAsia="Calibri" w:cs="" w:asciiTheme="minorHAnsi" w:cstheme="minorBidi" w:eastAsiaTheme="minorHAnsi" w:hAnsiTheme="minorHAnsi"/>
-          <w:color w:val="00000A"/>
-          <w:lang w:val="en-US" w:eastAsia="en-US" w:bidi="ar-SA"/>
+          <w:color w:val="00000A"/>
         </w:rPr>
       </w:pPr>
       <w:r>
@@ -524,8 +519,8 @@
         <w:t xml:space="preserve">Documentation which details the software implementation can be found on the test PC under the “/home/pi/ISOBlock” directory or in the repository on github.com : </w:t>
       </w:r>
       <w:hyperlink r:id="rId2">
-        <w:bookmarkStart w:id="2" w:name="__DdeLink__327_1738633930"/>
-        <w:bookmarkEnd w:id="2"/>
+        <w:bookmarkStart w:id="1" w:name="__DdeLink__327_1738633930"/>
+        <w:bookmarkEnd w:id="1"/>
         <w:r>
           <w:rPr>
             <w:webHidden/>
@@ -544,10 +539,7 @@
         <w:rPr>
           <w:sz w:val="22"/>
           <w:sz w:val="22"/>
-          <w:szCs w:val="22"/>
-          <w:rFonts w:ascii="Calibri" w:hAnsi="Calibri" w:eastAsia="Calibri" w:cs="" w:asciiTheme="minorHAnsi" w:cstheme="minorBidi" w:eastAsiaTheme="minorHAnsi" w:hAnsiTheme="minorHAnsi"/>
-          <w:color w:val="00000A"/>
-          <w:lang w:val="en-US" w:eastAsia="en-US" w:bidi="ar-SA"/>
+          <w:color w:val="00000A"/>
         </w:rPr>
       </w:pPr>
       <w:r>
@@ -567,8 +559,8 @@
           <w:szCs w:val="24"/>
         </w:rPr>
       </w:pPr>
-      <w:bookmarkStart w:id="3" w:name="_Toc445736032"/>
-      <w:bookmarkEnd w:id="3"/>
+      <w:bookmarkStart w:id="2" w:name="_Toc445736032"/>
+      <w:bookmarkEnd w:id="2"/>
       <w:r>
         <w:rPr>
           <w:sz w:val="24"/>
@@ -604,10 +596,7 @@
         <w:rPr>
           <w:sz w:val="22"/>
           <w:sz w:val="22"/>
-          <w:szCs w:val="22"/>
-          <w:rFonts w:ascii="Calibri" w:hAnsi="Calibri" w:eastAsia="Calibri" w:cs="" w:asciiTheme="minorHAnsi" w:cstheme="minorBidi" w:eastAsiaTheme="minorHAnsi" w:hAnsiTheme="minorHAnsi"/>
-          <w:color w:val="00000A"/>
-          <w:lang w:val="en-US" w:eastAsia="en-US" w:bidi="ar-SA"/>
+          <w:color w:val="00000A"/>
         </w:rPr>
       </w:pPr>
       <w:r>
@@ -623,10 +612,7 @@
         <w:rPr>
           <w:sz w:val="22"/>
           <w:sz w:val="22"/>
-          <w:szCs w:val="22"/>
-          <w:rFonts w:ascii="Calibri" w:hAnsi="Calibri" w:eastAsia="Calibri" w:cs="" w:asciiTheme="minorHAnsi" w:cstheme="minorBidi" w:eastAsiaTheme="minorHAnsi" w:hAnsiTheme="minorHAnsi"/>
-          <w:color w:val="00000A"/>
-          <w:lang w:val="en-US" w:eastAsia="en-US" w:bidi="ar-SA"/>
+          <w:color w:val="00000A"/>
         </w:rPr>
       </w:pPr>
       <w:r>
@@ -642,32 +628,11 @@
         <w:rPr>
           <w:sz w:val="22"/>
           <w:sz w:val="22"/>
-          <w:szCs w:val="22"/>
-          <w:rFonts w:ascii="Calibri" w:hAnsi="Calibri" w:eastAsia="Calibri" w:cs="" w:asciiTheme="minorHAnsi" w:cstheme="minorBidi" w:eastAsiaTheme="minorHAnsi" w:hAnsiTheme="minorHAnsi"/>
-          <w:color w:val="00000A"/>
-          <w:lang w:val="en-US" w:eastAsia="en-US" w:bidi="ar-SA"/>
-        </w:rPr>
-      </w:pPr>
-      <w:r>
-        <w:rPr/>
-      </w:r>
-      <w:r/>
-    </w:p>
-    <w:p>
-      <w:pPr>
-        <w:pStyle w:val="Normal"/>
-        <w:ind w:left="720" w:hanging="0"/>
-        <w:rPr>
-          <w:sz w:val="20"/>
-          <w:sz w:val="20"/>
-          <w:szCs w:val="20"/>
-        </w:rPr>
-      </w:pPr>
-      <w:r>
-        <w:rPr>
-          <w:sz w:val="20"/>
-          <w:szCs w:val="20"/>
-        </w:rPr>
+          <w:color w:val="00000A"/>
+        </w:rPr>
+      </w:pPr>
+      <w:r>
+        <w:rPr/>
         <w:t>Download and install Win32DiskImager on a Windows computer</w:t>
       </w:r>
       <w:r/>
@@ -677,16 +642,13 @@
         <w:pStyle w:val="Normal"/>
         <w:ind w:left="720" w:hanging="0"/>
         <w:rPr>
-          <w:sz w:val="20"/>
-          <w:sz w:val="20"/>
-          <w:szCs w:val="20"/>
-        </w:rPr>
-      </w:pPr>
-      <w:r>
-        <w:rPr>
-          <w:sz w:val="20"/>
-          <w:szCs w:val="20"/>
-        </w:rPr>
+          <w:sz w:val="22"/>
+          <w:sz w:val="22"/>
+          <w:color w:val="00000A"/>
+        </w:rPr>
+      </w:pPr>
+      <w:r>
+        <w:rPr/>
         <w:t>Get everything set up just the way you want it on your Raspberry Pi, whatever you're using it for. Then shut down the Pi and remove the SD card. Insert the SD card into your computer.  Startup Win32DiskImager, (If you're on OS X or Linux, you'll have to use the dd command as described here instead of these steps).</w:t>
       </w:r>
       <w:r/>
@@ -696,16 +658,13 @@
         <w:pStyle w:val="Normal"/>
         <w:ind w:left="720" w:hanging="0"/>
         <w:rPr>
-          <w:sz w:val="20"/>
-          <w:sz w:val="20"/>
-          <w:szCs w:val="20"/>
-        </w:rPr>
-      </w:pPr>
-      <w:r>
-        <w:rPr>
-          <w:sz w:val="20"/>
-          <w:szCs w:val="20"/>
-        </w:rPr>
+          <w:sz w:val="22"/>
+          <w:sz w:val="22"/>
+          <w:color w:val="00000A"/>
+        </w:rPr>
+      </w:pPr>
+      <w:r>
+        <w:rPr/>
         <w:t>In the "Image File" box, enter the path of your soon-to-be image file. For example, I put mine in C:\Users\Whitson\images\myraspbmc.img</w:t>
       </w:r>
       <w:r/>
@@ -715,16 +674,13 @@
         <w:pStyle w:val="Normal"/>
         <w:ind w:left="720" w:hanging="0"/>
         <w:rPr>
-          <w:sz w:val="20"/>
-          <w:sz w:val="20"/>
-          <w:szCs w:val="20"/>
-        </w:rPr>
-      </w:pPr>
-      <w:r>
-        <w:rPr>
-          <w:sz w:val="20"/>
-          <w:szCs w:val="20"/>
-        </w:rPr>
+          <w:sz w:val="22"/>
+          <w:sz w:val="22"/>
+          <w:color w:val="00000A"/>
+        </w:rPr>
+      </w:pPr>
+      <w:r>
+        <w:rPr/>
         <w:t>Under the "Device" box, select your SD card.</w:t>
       </w:r>
       <w:r/>
@@ -734,16 +690,13 @@
         <w:pStyle w:val="Normal"/>
         <w:ind w:left="720" w:hanging="0"/>
         <w:rPr>
-          <w:sz w:val="20"/>
-          <w:sz w:val="20"/>
-          <w:szCs w:val="20"/>
-        </w:rPr>
-      </w:pPr>
-      <w:r>
-        <w:rPr>
-          <w:sz w:val="20"/>
-          <w:szCs w:val="20"/>
-        </w:rPr>
+          <w:sz w:val="22"/>
+          <w:sz w:val="22"/>
+          <w:color w:val="00000A"/>
+        </w:rPr>
+      </w:pPr>
+      <w:r>
+        <w:rPr/>
         <w:t>Click the "Read" button to create the image file from your card.</w:t>
       </w:r>
       <w:r/>
@@ -753,16 +706,13 @@
         <w:pStyle w:val="Normal"/>
         <w:ind w:left="720" w:hanging="0"/>
         <w:rPr>
-          <w:sz w:val="20"/>
-          <w:sz w:val="20"/>
-          <w:szCs w:val="20"/>
-        </w:rPr>
-      </w:pPr>
-      <w:r>
-        <w:rPr>
-          <w:sz w:val="20"/>
-          <w:szCs w:val="20"/>
-        </w:rPr>
+          <w:sz w:val="22"/>
+          <w:sz w:val="22"/>
+          <w:color w:val="00000A"/>
+        </w:rPr>
+      </w:pPr>
+      <w:r>
+        <w:rPr/>
         <w:t>When it's done creating the image file, you can eject your SD card and put it back in your Raspberry Pi. Keep that IMG file in a safe place.</w:t>
       </w:r>
       <w:r/>
@@ -774,11 +724,6 @@
           <w:ilvl w:val="0"/>
           <w:numId w:val="1"/>
         </w:numPr>
-        <w:rPr>
-          <w:sz w:val="20"/>
-          <w:sz w:val="20"/>
-          <w:szCs w:val="20"/>
-        </w:rPr>
       </w:pPr>
       <w:r>
         <w:rPr>
@@ -793,16 +738,13 @@
         <w:pStyle w:val="Normal"/>
         <w:ind w:left="720" w:hanging="0"/>
         <w:rPr>
-          <w:sz w:val="20"/>
-          <w:sz w:val="20"/>
-          <w:szCs w:val="20"/>
-        </w:rPr>
-      </w:pPr>
-      <w:r>
-        <w:rPr>
-          <w:sz w:val="20"/>
-          <w:szCs w:val="20"/>
-        </w:rPr>
+          <w:sz w:val="22"/>
+          <w:sz w:val="22"/>
+          <w:color w:val="00000A"/>
+        </w:rPr>
+      </w:pPr>
+      <w:r>
+        <w:rPr/>
         <w:t>Now, if anything ever goes wrong with your Pi, you can restore your fully-set-up image using the instructions above in reverse:</w:t>
       </w:r>
       <w:r/>
@@ -812,16 +754,13 @@
         <w:pStyle w:val="Normal"/>
         <w:ind w:left="720" w:hanging="0"/>
         <w:rPr>
-          <w:sz w:val="20"/>
-          <w:sz w:val="20"/>
-          <w:szCs w:val="20"/>
-        </w:rPr>
-      </w:pPr>
-      <w:r>
-        <w:rPr>
-          <w:sz w:val="20"/>
-          <w:szCs w:val="20"/>
-        </w:rPr>
+          <w:sz w:val="22"/>
+          <w:sz w:val="22"/>
+          <w:color w:val="00000A"/>
+        </w:rPr>
+      </w:pPr>
+      <w:r>
+        <w:rPr/>
         <w:t>Insert the SD card back into your computer.</w:t>
       </w:r>
       <w:r/>
@@ -831,16 +770,13 @@
         <w:pStyle w:val="Normal"/>
         <w:ind w:left="720" w:hanging="0"/>
         <w:rPr>
-          <w:sz w:val="20"/>
-          <w:sz w:val="20"/>
-          <w:szCs w:val="20"/>
-        </w:rPr>
-      </w:pPr>
-      <w:r>
-        <w:rPr>
-          <w:sz w:val="20"/>
-          <w:szCs w:val="20"/>
-        </w:rPr>
+          <w:sz w:val="22"/>
+          <w:sz w:val="22"/>
+          <w:color w:val="00000A"/>
+        </w:rPr>
+      </w:pPr>
+      <w:r>
+        <w:rPr/>
         <w:t>Head to the start menu or screen and type "disk management." Open the disk management program and find your SD card in the list.</w:t>
       </w:r>
       <w:r/>
@@ -850,16 +786,13 @@
         <w:pStyle w:val="Normal"/>
         <w:ind w:left="720" w:hanging="0"/>
         <w:rPr>
-          <w:sz w:val="20"/>
-          <w:sz w:val="20"/>
-          <w:szCs w:val="20"/>
-        </w:rPr>
-      </w:pPr>
-      <w:r>
-        <w:rPr>
-          <w:sz w:val="20"/>
-          <w:szCs w:val="20"/>
-        </w:rPr>
+          <w:sz w:val="22"/>
+          <w:sz w:val="22"/>
+          <w:color w:val="00000A"/>
+        </w:rPr>
+      </w:pPr>
+      <w:r>
+        <w:rPr/>
         <w:t>Right-click and delete all the partitions on your SD card. When it's empty, right-click on it and format it (it doesn't matter what filesystem you format it to, your computer just needs to recognize it).</w:t>
       </w:r>
       <w:r/>
@@ -869,16 +802,13 @@
         <w:pStyle w:val="Normal"/>
         <w:ind w:left="720" w:hanging="0"/>
         <w:rPr>
-          <w:sz w:val="20"/>
-          <w:sz w:val="20"/>
-          <w:szCs w:val="20"/>
-        </w:rPr>
-      </w:pPr>
-      <w:r>
-        <w:rPr>
-          <w:sz w:val="20"/>
-          <w:szCs w:val="20"/>
-        </w:rPr>
+          <w:sz w:val="22"/>
+          <w:sz w:val="22"/>
+          <w:color w:val="00000A"/>
+        </w:rPr>
+      </w:pPr>
+      <w:r>
+        <w:rPr/>
         <w:t>Open Win32DiskImager again and browse for your image file. Select your device from the Device dropdown just as you did before.  Click "Write" to write the image to the SD card.</w:t>
       </w:r>
       <w:r/>
@@ -887,20 +817,218 @@
       <w:pPr>
         <w:pStyle w:val="Normal"/>
         <w:ind w:left="720" w:hanging="0"/>
-      </w:pPr>
-      <w:r>
-        <w:rPr>
-          <w:sz w:val="20"/>
-          <w:szCs w:val="20"/>
-        </w:rPr>
-        <w:t xml:space="preserve">When it finishes, eject the SD card and re-insert it into your Raspberry Pi. When you boot it up, it should be in the exact same state it was in when you first cloned the SD card.  </w:t>
-      </w:r>
-      <w:r>
-        <w:rPr>
-          <w:sz w:val="20"/>
-          <w:szCs w:val="20"/>
-        </w:rPr>
-        <w:t>The only exception will be that you will need to update the test program files</w:t>
+        <w:rPr>
+          <w:sz w:val="22"/>
+          <w:sz w:val="22"/>
+          <w:color w:val="00000A"/>
+        </w:rPr>
+      </w:pPr>
+      <w:r>
+        <w:rPr/>
+        <w:t>When it finishes, eject the SD card and re-insert it into your Raspberry Pi. When you boot it up, it should be in the exact same state it was in when you first cloned the SD card.  The only exception will be that you will need to update the test program files</w:t>
+      </w:r>
+      <w:r/>
+    </w:p>
+    <w:p>
+      <w:pPr>
+        <w:pStyle w:val="Heading2"/>
+        <w:rPr>
+          <w:sz w:val="24"/>
+          <w:sz w:val="24"/>
+          <w:szCs w:val="24"/>
+        </w:rPr>
+      </w:pPr>
+      <w:bookmarkStart w:id="3" w:name="_Toc445736033"/>
+      <w:bookmarkEnd w:id="3"/>
+      <w:r>
+        <w:rPr>
+          <w:sz w:val="24"/>
+          <w:szCs w:val="24"/>
+        </w:rPr>
+        <w:t>Explanation of Arduino Usage &amp; interaction with the I2C SDA (data) bus line</w:t>
+      </w:r>
+      <w:r/>
+    </w:p>
+    <w:p>
+      <w:pPr>
+        <w:pStyle w:val="Normal"/>
+        <w:ind w:left="720" w:hanging="0"/>
+        <w:rPr>
+          <w:sz w:val="22"/>
+          <w:sz w:val="22"/>
+          <w:color w:val="00000A"/>
+        </w:rPr>
+      </w:pPr>
+      <w:r>
+        <w:rPr/>
+        <w:t>The original test system design made use of the native I2C communication provided on the raspberry pi.  As the design unfolded it was discovered that the raspberry pi used a subset of the I2C protocol, a higher level layer called the “SMBus”.  The I2C commands within the SMBus library functions for Linux platforms that have I2C hardware installed are not completely compatible with other subsets of the I2C higher level variations.  More specifically, the PIC used on the ISO Block utilizes the PMBus subset of the I2C protocol which introduces has some differences in the management of multibyte read/write operations.  One of the significant problems surrounding the multibyte read command:</w:t>
+      </w:r>
+      <w:r/>
+    </w:p>
+    <w:p>
+      <w:pPr>
+        <w:pStyle w:val="Normal"/>
+        <w:ind w:left="720" w:hanging="0"/>
+        <w:rPr>
+          <w:sz w:val="22"/>
+          <w:sz w:val="22"/>
+          <w:color w:val="00000A"/>
+        </w:rPr>
+      </w:pPr>
+      <w:r>
+        <w:rPr/>
+        <w:t>“</w:t>
+      </w:r>
+      <w:r>
+        <w:rPr/>
+        <w:t>read_i2c_block_data(address, command, #of bytes to read)”</w:t>
+      </w:r>
+      <w:r/>
+    </w:p>
+    <w:p>
+      <w:pPr>
+        <w:pStyle w:val="Normal"/>
+        <w:ind w:left="720" w:hanging="0"/>
+        <w:rPr>
+          <w:sz w:val="22"/>
+          <w:sz w:val="22"/>
+          <w:color w:val="00000A"/>
+        </w:rPr>
+      </w:pPr>
+      <w:r>
+        <w:rPr/>
+        <w:t>In this transaction the SMBus protocol sends two bytes (two frames: one contains the address and the other is a write request byte) at the beginning of the transmission which begin the read operation which is then followed by a stop and start bit (called a restart) which notifies the slave device that a multibyte read operation is requested.  The problem with this is that the PMBus protocol is not expecting a stop bit after the first two bytes and only a start bit is expected.  This essentially restarts the transmission and the data received is unknown data coming from an unknown register from the ISO Block PIC chip.</w:t>
+      </w:r>
+      <w:r/>
+    </w:p>
+    <w:p>
+      <w:pPr>
+        <w:pStyle w:val="Normal"/>
+        <w:ind w:left="720" w:hanging="0"/>
+        <w:rPr>
+          <w:sz w:val="22"/>
+          <w:sz w:val="22"/>
+          <w:color w:val="00000A"/>
+        </w:rPr>
+      </w:pPr>
+      <w:r>
+        <w:rPr/>
+        <w:t>To overcome this problem an Arduino is used to mask over the unwanted stop bit sent from the raspberry pi.  The Arduino watches the Bus data line (SDA) and counts the clock cycles in the first two bytes leading up to the stop and start bits.  The Arduino is attached to some external hardware which controls the SDA line on the I2C bus and holds the line high for about 20u seconds until the stop bit passes.  This works relatively well but does introduce some bugs in the test program which causes false failures related to communication failure.  Within the test program source code, inside the following function:</w:t>
+      </w:r>
+      <w:r/>
+    </w:p>
+    <w:p>
+      <w:pPr>
+        <w:pStyle w:val="Normal"/>
+        <w:ind w:left="720" w:hanging="0"/>
+      </w:pPr>
+      <w:r>
+        <w:rPr/>
+        <w:t>“</w:t>
+      </w:r>
+      <w:r>
+        <w:rPr>
+          <w:rStyle w:val="Plk"/>
+        </w:rPr>
+        <w:t>def</w:t>
+      </w:r>
+      <w:r>
+        <w:rPr/>
+        <w:t xml:space="preserve"> </w:t>
+      </w:r>
+      <w:r>
+        <w:rPr>
+          <w:rStyle w:val="Plen"/>
+        </w:rPr>
+        <w:t>RetryI2CReadMultipleBytes</w:t>
+      </w:r>
+      <w:r>
+        <w:rPr/>
+        <w:t>(</w:t>
+      </w:r>
+      <w:r>
+        <w:rPr>
+          <w:rStyle w:val="Plsmi"/>
+        </w:rPr>
+        <w:t>command</w:t>
+      </w:r>
+      <w:r>
+        <w:rPr/>
+        <w:t xml:space="preserve">, </w:t>
+      </w:r>
+      <w:r>
+        <w:rPr>
+          <w:rStyle w:val="Plsmi"/>
+        </w:rPr>
+        <w:t>bytesToRead</w:t>
+      </w:r>
+      <w:r>
+        <w:rPr/>
+        <w:t>):”</w:t>
+      </w:r>
+      <w:r/>
+    </w:p>
+    <w:p>
+      <w:pPr>
+        <w:pStyle w:val="Normal"/>
+        <w:ind w:left="720" w:hanging="0"/>
+        <w:rPr>
+          <w:sz w:val="22"/>
+          <w:sz w:val="22"/>
+          <w:color w:val="00000A"/>
+        </w:rPr>
+      </w:pPr>
+      <w:r>
+        <w:rPr/>
+        <w:t>The Arduino sends a command to the Arduino, via an external interrupt, to notify of a upcoming multibyte read operation.  The Arduino puts itself in a loop and another external interrupt attached to the clock line counts the clock edges and on a specific count pulls the SDA line high and then releases the line just before the start bit.</w:t>
+      </w:r>
+      <w:r/>
+    </w:p>
+    <w:p>
+      <w:pPr>
+        <w:pStyle w:val="Normal"/>
+        <w:ind w:left="720" w:hanging="0"/>
+      </w:pPr>
+      <w:r>
+        <w:rPr/>
+        <w:t xml:space="preserve">For more information, see the Arduino source code found at at Github: </w:t>
+      </w:r>
+      <w:hyperlink r:id="rId3">
+        <w:r>
+          <w:rPr>
+            <w:webHidden/>
+            <w:rStyle w:val="InternetLink"/>
+          </w:rPr>
+          <w:t>https://github.com/inovardes/ISOBlock/Masking_SMBus_stop_bit</w:t>
+        </w:r>
+      </w:hyperlink>
+      <w:r/>
+    </w:p>
+    <w:p>
+      <w:pPr>
+        <w:pStyle w:val="Normal"/>
+        <w:rPr>
+          <w:sz w:val="24"/>
+          <w:sz w:val="24"/>
+          <w:szCs w:val="24"/>
+          <w:rFonts w:ascii="Times New Roman" w:hAnsi="Times New Roman" w:eastAsia="Times New Roman" w:cs="Times New Roman"/>
+          <w:color w:val="00000A"/>
+        </w:rPr>
+      </w:pPr>
+      <w:r>
+        <w:rPr/>
+        <w:t>Or located locally on the tester @: “</w:t>
+      </w:r>
+      <w:bookmarkStart w:id="4" w:name="_GoBack"/>
+      <w:bookmarkEnd w:id="4"/>
+      <w:r>
+        <w:rPr>
+          <w:rFonts w:eastAsia="Times New Roman" w:cs="Times New Roman" w:ascii="Times New Roman" w:hAnsi="Times New Roman"/>
+          <w:color w:val="00000A"/>
+          <w:sz w:val="24"/>
+          <w:szCs w:val="24"/>
+        </w:rPr>
+        <w:t>/home/pi/ISOBlock/Masking_SMBus_stop_bit/Masking_SMBus_stop_bit.ino”</w:t>
       </w:r>
       <w:r/>
     </w:p>
@@ -915,28 +1043,6 @@
           <w:szCs w:val="24"/>
         </w:rPr>
       </w:pPr>
-      <w:bookmarkStart w:id="4" w:name="_Toc445736033"/>
-      <w:bookmarkEnd w:id="4"/>
-      <w:r>
-        <w:rPr>
-          <w:sz w:val="24"/>
-          <w:szCs w:val="24"/>
-        </w:rPr>
-        <w:t>Explanation of Arduino Usage &amp; interaction with the I2C SDA (data) bus line</w:t>
-      </w:r>
-      <w:r/>
-    </w:p>
-    <w:p>
-      <w:pPr>
-        <w:pStyle w:val="Heading2"/>
-        <w:rPr>
-          <w:sz w:val="24"/>
-          <w:b w:val="false"/>
-          <w:sz w:val="24"/>
-          <w:b w:val="false"/>
-          <w:szCs w:val="24"/>
-        </w:rPr>
-      </w:pPr>
       <w:bookmarkStart w:id="5" w:name="_Toc445736034"/>
       <w:bookmarkEnd w:id="5"/>
       <w:r>
@@ -977,7 +1083,7 @@
         <w:rPr/>
         <w:t xml:space="preserve">The test program code (.py files) and other documentation can be found on the test PC under the following directory: “/home/pi/Python Projects/ISOBLock”.   If the files ever become lost or corrupted, visit github via the url: </w:t>
       </w:r>
-      <w:hyperlink r:id="rId3">
+      <w:hyperlink r:id="rId4">
         <w:r>
           <w:rPr>
             <w:webHidden/>
@@ -1000,10 +1106,7 @@
         <w:rPr>
           <w:sz w:val="22"/>
           <w:sz w:val="22"/>
-          <w:szCs w:val="22"/>
-          <w:rFonts w:ascii="Calibri" w:hAnsi="Calibri" w:eastAsia="Calibri" w:cs="" w:asciiTheme="minorHAnsi" w:cstheme="minorBidi" w:eastAsiaTheme="minorHAnsi" w:hAnsiTheme="minorHAnsi"/>
-          <w:color w:val="00000A"/>
-          <w:lang w:val="en-US" w:eastAsia="en-US" w:bidi="ar-SA"/>
+          <w:color w:val="00000A"/>
         </w:rPr>
       </w:pPr>
       <w:r>
@@ -1022,10 +1125,7 @@
         <w:rPr>
           <w:sz w:val="22"/>
           <w:sz w:val="22"/>
-          <w:szCs w:val="22"/>
-          <w:rFonts w:ascii="Calibri" w:hAnsi="Calibri" w:eastAsia="Calibri" w:cs="" w:asciiTheme="minorHAnsi" w:cstheme="minorBidi" w:eastAsiaTheme="minorHAnsi" w:hAnsiTheme="minorHAnsi"/>
-          <w:color w:val="00000A"/>
-          <w:lang w:val="en-US" w:eastAsia="en-US" w:bidi="ar-SA"/>
+          <w:color w:val="00000A"/>
         </w:rPr>
       </w:pPr>
       <w:r>
@@ -1044,10 +1144,7 @@
         <w:rPr>
           <w:sz w:val="22"/>
           <w:sz w:val="22"/>
-          <w:szCs w:val="22"/>
-          <w:rFonts w:ascii="Calibri" w:hAnsi="Calibri" w:eastAsia="Calibri" w:cs="" w:asciiTheme="minorHAnsi" w:cstheme="minorBidi" w:eastAsiaTheme="minorHAnsi" w:hAnsiTheme="minorHAnsi"/>
-          <w:color w:val="00000A"/>
-          <w:lang w:val="en-US" w:eastAsia="en-US" w:bidi="ar-SA"/>
+          <w:color w:val="00000A"/>
         </w:rPr>
       </w:pPr>
       <w:r>
@@ -1066,10 +1163,7 @@
         <w:rPr>
           <w:sz w:val="22"/>
           <w:sz w:val="22"/>
-          <w:szCs w:val="22"/>
-          <w:rFonts w:ascii="Calibri" w:hAnsi="Calibri" w:eastAsia="Calibri" w:cs="" w:asciiTheme="minorHAnsi" w:cstheme="minorBidi" w:eastAsiaTheme="minorHAnsi" w:hAnsiTheme="minorHAnsi"/>
-          <w:color w:val="00000A"/>
-          <w:lang w:val="en-US" w:eastAsia="en-US" w:bidi="ar-SA"/>
+          <w:color w:val="00000A"/>
         </w:rPr>
       </w:pPr>
       <w:r>
@@ -1088,10 +1182,7 @@
         <w:rPr>
           <w:sz w:val="22"/>
           <w:sz w:val="22"/>
-          <w:szCs w:val="22"/>
-          <w:rFonts w:ascii="Calibri" w:hAnsi="Calibri" w:eastAsia="Calibri" w:cs="" w:asciiTheme="minorHAnsi" w:cstheme="minorBidi" w:eastAsiaTheme="minorHAnsi" w:hAnsiTheme="minorHAnsi"/>
-          <w:color w:val="00000A"/>
-          <w:lang w:val="en-US" w:eastAsia="en-US" w:bidi="ar-SA"/>
+          <w:color w:val="00000A"/>
         </w:rPr>
       </w:pPr>
       <w:r>
@@ -1110,10 +1201,7 @@
         <w:rPr>
           <w:sz w:val="22"/>
           <w:sz w:val="22"/>
-          <w:szCs w:val="22"/>
-          <w:rFonts w:ascii="Calibri" w:hAnsi="Calibri" w:eastAsia="Calibri" w:cs="" w:asciiTheme="minorHAnsi" w:cstheme="minorBidi" w:eastAsiaTheme="minorHAnsi" w:hAnsiTheme="minorHAnsi"/>
-          <w:color w:val="00000A"/>
-          <w:lang w:val="en-US" w:eastAsia="en-US" w:bidi="ar-SA"/>
+          <w:color w:val="00000A"/>
         </w:rPr>
       </w:pPr>
       <w:r>
@@ -1132,9 +1220,9 @@
       </w:pPr>
       <w:r>
         <w:rPr/>
-        <w:t xml:space="preserve">username: </w:t>
-      </w:r>
-      <w:hyperlink r:id="rId4">
+        <w:t>username: inovardes@gmail.com</w:t>
+      </w:r>
+      <w:hyperlink r:id="rId5">
         <w:r>
           <w:rPr>
             <w:webHidden/>
@@ -1156,10 +1244,7 @@
         <w:rPr>
           <w:sz w:val="22"/>
           <w:sz w:val="22"/>
-          <w:szCs w:val="22"/>
-          <w:rFonts w:ascii="Calibri" w:hAnsi="Calibri" w:eastAsia="Calibri" w:cs="" w:asciiTheme="minorHAnsi" w:cstheme="minorBidi" w:eastAsiaTheme="minorHAnsi" w:hAnsiTheme="minorHAnsi"/>
-          <w:color w:val="00000A"/>
-          <w:lang w:val="en-US" w:eastAsia="en-US" w:bidi="ar-SA"/>
+          <w:color w:val="00000A"/>
         </w:rPr>
       </w:pPr>
       <w:r>
@@ -1197,7 +1282,7 @@
         <w:rPr/>
         <w:t xml:space="preserve">Please reference “PICkit_3_User_Guide_52116A.pdf” found on the web.  If the document doesn’t exist on the web any longer, check the following repository: </w:t>
       </w:r>
-      <w:hyperlink r:id="rId5">
+      <w:hyperlink r:id="rId6">
         <w:r>
           <w:rPr>
             <w:webHidden/>
@@ -1220,10 +1305,7 @@
         <w:rPr>
           <w:sz w:val="22"/>
           <w:sz w:val="22"/>
-          <w:szCs w:val="22"/>
-          <w:rFonts w:ascii="Calibri" w:hAnsi="Calibri" w:eastAsia="Calibri" w:cs="" w:asciiTheme="minorHAnsi" w:cstheme="minorBidi" w:eastAsiaTheme="minorHAnsi" w:hAnsiTheme="minorHAnsi"/>
-          <w:color w:val="00000A"/>
-          <w:lang w:val="en-US" w:eastAsia="en-US" w:bidi="ar-SA"/>
+          <w:color w:val="00000A"/>
         </w:rPr>
       </w:pPr>
       <w:r>
@@ -1239,10 +1321,7 @@
         <w:rPr>
           <w:sz w:val="22"/>
           <w:sz w:val="22"/>
-          <w:szCs w:val="22"/>
-          <w:rFonts w:ascii="Calibri" w:hAnsi="Calibri" w:eastAsia="Calibri" w:cs="" w:asciiTheme="minorHAnsi" w:cstheme="minorBidi" w:eastAsiaTheme="minorHAnsi" w:hAnsiTheme="minorHAnsi"/>
-          <w:color w:val="00000A"/>
-          <w:lang w:val="en-US" w:eastAsia="en-US" w:bidi="ar-SA"/>
+          <w:color w:val="00000A"/>
         </w:rPr>
       </w:pPr>
       <w:r>
@@ -1278,10 +1357,7 @@
         <w:rPr>
           <w:sz w:val="22"/>
           <w:sz w:val="22"/>
-          <w:szCs w:val="22"/>
-          <w:rFonts w:ascii="Calibri" w:hAnsi="Calibri" w:eastAsia="Calibri" w:cs="" w:asciiTheme="minorHAnsi" w:cstheme="minorBidi" w:eastAsiaTheme="minorHAnsi" w:hAnsiTheme="minorHAnsi"/>
-          <w:color w:val="00000A"/>
-          <w:lang w:val="en-US" w:eastAsia="en-US" w:bidi="ar-SA"/>
+          <w:color w:val="00000A"/>
         </w:rPr>
       </w:pPr>
       <w:r>
@@ -1300,10 +1376,7 @@
         <w:rPr>
           <w:sz w:val="22"/>
           <w:sz w:val="22"/>
-          <w:szCs w:val="22"/>
-          <w:rFonts w:ascii="Calibri" w:hAnsi="Calibri" w:eastAsia="Calibri" w:cs="" w:asciiTheme="minorHAnsi" w:cstheme="minorBidi" w:eastAsiaTheme="minorHAnsi" w:hAnsiTheme="minorHAnsi"/>
-          <w:color w:val="00000A"/>
-          <w:lang w:val="en-US" w:eastAsia="en-US" w:bidi="ar-SA"/>
+          <w:color w:val="00000A"/>
         </w:rPr>
       </w:pPr>
       <w:r>
@@ -1322,10 +1395,7 @@
         <w:rPr>
           <w:sz w:val="22"/>
           <w:sz w:val="22"/>
-          <w:szCs w:val="22"/>
-          <w:rFonts w:ascii="Calibri" w:hAnsi="Calibri" w:eastAsia="Calibri" w:cs="" w:asciiTheme="minorHAnsi" w:cstheme="minorBidi" w:eastAsiaTheme="minorHAnsi" w:hAnsiTheme="minorHAnsi"/>
-          <w:color w:val="00000A"/>
-          <w:lang w:val="en-US" w:eastAsia="en-US" w:bidi="ar-SA"/>
+          <w:color w:val="00000A"/>
         </w:rPr>
       </w:pPr>
       <w:r>
@@ -1344,10 +1414,7 @@
         <w:rPr>
           <w:sz w:val="22"/>
           <w:sz w:val="22"/>
-          <w:szCs w:val="22"/>
-          <w:rFonts w:ascii="Calibri" w:hAnsi="Calibri" w:eastAsia="Calibri" w:cs="" w:asciiTheme="minorHAnsi" w:cstheme="minorBidi" w:eastAsiaTheme="minorHAnsi" w:hAnsiTheme="minorHAnsi"/>
-          <w:color w:val="00000A"/>
-          <w:lang w:val="en-US" w:eastAsia="en-US" w:bidi="ar-SA"/>
+          <w:color w:val="00000A"/>
         </w:rPr>
       </w:pPr>
       <w:r>
@@ -1366,10 +1433,7 @@
         <w:rPr>
           <w:sz w:val="22"/>
           <w:sz w:val="22"/>
-          <w:szCs w:val="22"/>
-          <w:rFonts w:ascii="Calibri" w:hAnsi="Calibri" w:eastAsia="Calibri" w:cs="" w:asciiTheme="minorHAnsi" w:cstheme="minorBidi" w:eastAsiaTheme="minorHAnsi" w:hAnsiTheme="minorHAnsi"/>
-          <w:color w:val="00000A"/>
-          <w:lang w:val="en-US" w:eastAsia="en-US" w:bidi="ar-SA"/>
+          <w:color w:val="00000A"/>
         </w:rPr>
       </w:pPr>
       <w:r>
@@ -1388,10 +1452,7 @@
         <w:rPr>
           <w:sz w:val="22"/>
           <w:sz w:val="22"/>
-          <w:szCs w:val="22"/>
-          <w:rFonts w:ascii="Calibri" w:hAnsi="Calibri" w:eastAsia="Calibri" w:cs="" w:asciiTheme="minorHAnsi" w:cstheme="minorBidi" w:eastAsiaTheme="minorHAnsi" w:hAnsiTheme="minorHAnsi"/>
-          <w:color w:val="00000A"/>
-          <w:lang w:val="en-US" w:eastAsia="en-US" w:bidi="ar-SA"/>
+          <w:color w:val="00000A"/>
         </w:rPr>
       </w:pPr>
       <w:r>
@@ -1412,15 +1473,11 @@
           <w:bCs/>
           <w:rFonts w:ascii="Cambria" w:hAnsi="Cambria" w:eastAsia="" w:cs="" w:asciiTheme="majorHAnsi" w:cstheme="majorBidi" w:eastAsiaTheme="majorEastAsia" w:hAnsiTheme="majorHAnsi"/>
           <w:color w:val="4F81BD" w:themeColor="accent1"/>
-          <w:lang w:val="en-US" w:eastAsia="en-US" w:bidi="ar-SA"/>
-        </w:rPr>
-      </w:pPr>
-      <w:r>
-        <w:rPr>
-          <w:rFonts w:eastAsia="" w:cs="" w:cstheme="majorBidi" w:eastAsiaTheme="majorEastAsia"/>
+        </w:rPr>
+      </w:pPr>
+      <w:r>
+        <w:rPr>
           <w:b w:val="false"/>
-          <w:bCs/>
-          <w:color w:val="4F81BD" w:themeColor="accent1"/>
           <w:sz w:val="24"/>
           <w:szCs w:val="24"/>
         </w:rPr>
@@ -1477,10 +1534,7 @@
         <w:rPr>
           <w:sz w:val="22"/>
           <w:sz w:val="22"/>
-          <w:szCs w:val="22"/>
-          <w:rFonts w:ascii="Calibri" w:hAnsi="Calibri" w:eastAsia="Calibri" w:cs="" w:asciiTheme="minorHAnsi" w:cstheme="minorBidi" w:eastAsiaTheme="minorHAnsi" w:hAnsiTheme="minorHAnsi"/>
-          <w:color w:val="00000A"/>
-          <w:lang w:val="en-US" w:eastAsia="en-US" w:bidi="ar-SA"/>
+          <w:color w:val="00000A"/>
         </w:rPr>
       </w:pPr>
       <w:r>
@@ -1497,10 +1551,7 @@
         <w:rPr>
           <w:sz w:val="22"/>
           <w:sz w:val="22"/>
-          <w:szCs w:val="22"/>
-          <w:rFonts w:ascii="Calibri" w:hAnsi="Calibri" w:eastAsia="Calibri" w:cs="" w:asciiTheme="minorHAnsi" w:cstheme="minorBidi" w:eastAsiaTheme="minorHAnsi" w:hAnsiTheme="minorHAnsi"/>
-          <w:color w:val="00000A"/>
-          <w:lang w:val="en-US" w:eastAsia="en-US" w:bidi="ar-SA"/>
+          <w:color w:val="00000A"/>
         </w:rPr>
       </w:pPr>
       <w:r>
@@ -1517,10 +1568,7 @@
         <w:rPr>
           <w:sz w:val="22"/>
           <w:sz w:val="22"/>
-          <w:szCs w:val="22"/>
-          <w:rFonts w:ascii="Calibri" w:hAnsi="Calibri" w:eastAsia="Calibri" w:cs="" w:asciiTheme="minorHAnsi" w:cstheme="minorBidi" w:eastAsiaTheme="minorHAnsi" w:hAnsiTheme="minorHAnsi"/>
-          <w:color w:val="00000A"/>
-          <w:lang w:val="en-US" w:eastAsia="en-US" w:bidi="ar-SA"/>
+          <w:color w:val="00000A"/>
         </w:rPr>
       </w:pPr>
       <w:r>
@@ -1537,10 +1585,7 @@
         <w:rPr>
           <w:sz w:val="22"/>
           <w:sz w:val="22"/>
-          <w:szCs w:val="22"/>
-          <w:rFonts w:ascii="Calibri" w:hAnsi="Calibri" w:eastAsia="Calibri" w:cs="" w:asciiTheme="minorHAnsi" w:cstheme="minorBidi" w:eastAsiaTheme="minorHAnsi" w:hAnsiTheme="minorHAnsi"/>
-          <w:color w:val="00000A"/>
-          <w:lang w:val="en-US" w:eastAsia="en-US" w:bidi="ar-SA"/>
+          <w:color w:val="00000A"/>
         </w:rPr>
       </w:pPr>
       <w:r>
@@ -1557,10 +1602,7 @@
         <w:rPr>
           <w:sz w:val="22"/>
           <w:sz w:val="22"/>
-          <w:szCs w:val="22"/>
-          <w:rFonts w:ascii="Calibri" w:hAnsi="Calibri" w:eastAsia="Calibri" w:cs="" w:asciiTheme="minorHAnsi" w:cstheme="minorBidi" w:eastAsiaTheme="minorHAnsi" w:hAnsiTheme="minorHAnsi"/>
-          <w:color w:val="00000A"/>
-          <w:lang w:val="en-US" w:eastAsia="en-US" w:bidi="ar-SA"/>
+          <w:color w:val="00000A"/>
         </w:rPr>
       </w:pPr>
       <w:r>
@@ -1577,10 +1619,7 @@
         <w:rPr>
           <w:sz w:val="22"/>
           <w:sz w:val="22"/>
-          <w:szCs w:val="22"/>
-          <w:rFonts w:ascii="Calibri" w:hAnsi="Calibri" w:eastAsia="Calibri" w:cs="" w:asciiTheme="minorHAnsi" w:cstheme="minorBidi" w:eastAsiaTheme="minorHAnsi" w:hAnsiTheme="minorHAnsi"/>
-          <w:color w:val="00000A"/>
-          <w:lang w:val="en-US" w:eastAsia="en-US" w:bidi="ar-SA"/>
+          <w:color w:val="00000A"/>
         </w:rPr>
       </w:pPr>
       <w:r>
@@ -1597,10 +1636,7 @@
         <w:rPr>
           <w:sz w:val="22"/>
           <w:sz w:val="22"/>
-          <w:szCs w:val="22"/>
-          <w:rFonts w:ascii="Calibri" w:hAnsi="Calibri" w:eastAsia="Calibri" w:cs="" w:asciiTheme="minorHAnsi" w:cstheme="minorBidi" w:eastAsiaTheme="minorHAnsi" w:hAnsiTheme="minorHAnsi"/>
-          <w:color w:val="00000A"/>
-          <w:lang w:val="en-US" w:eastAsia="en-US" w:bidi="ar-SA"/>
+          <w:color w:val="00000A"/>
         </w:rPr>
       </w:pPr>
       <w:r>
@@ -1617,10 +1653,7 @@
         <w:rPr>
           <w:sz w:val="22"/>
           <w:sz w:val="22"/>
-          <w:szCs w:val="22"/>
-          <w:rFonts w:ascii="Calibri" w:hAnsi="Calibri" w:eastAsia="Calibri" w:cs="" w:asciiTheme="minorHAnsi" w:cstheme="minorBidi" w:eastAsiaTheme="minorHAnsi" w:hAnsiTheme="minorHAnsi"/>
-          <w:color w:val="00000A"/>
-          <w:lang w:val="en-US" w:eastAsia="en-US" w:bidi="ar-SA"/>
+          <w:color w:val="00000A"/>
         </w:rPr>
       </w:pPr>
       <w:r>
@@ -1637,10 +1670,7 @@
         <w:rPr>
           <w:sz w:val="22"/>
           <w:sz w:val="22"/>
-          <w:szCs w:val="22"/>
-          <w:rFonts w:ascii="Calibri" w:hAnsi="Calibri" w:eastAsia="Calibri" w:cs="" w:asciiTheme="minorHAnsi" w:cstheme="minorBidi" w:eastAsiaTheme="minorHAnsi" w:hAnsiTheme="minorHAnsi"/>
-          <w:color w:val="00000A"/>
-          <w:lang w:val="en-US" w:eastAsia="en-US" w:bidi="ar-SA"/>
+          <w:color w:val="00000A"/>
         </w:rPr>
       </w:pPr>
       <w:r>
@@ -1657,10 +1687,7 @@
         <w:rPr>
           <w:sz w:val="22"/>
           <w:sz w:val="22"/>
-          <w:szCs w:val="22"/>
-          <w:rFonts w:ascii="Calibri" w:hAnsi="Calibri" w:eastAsia="Calibri" w:cs="" w:asciiTheme="minorHAnsi" w:cstheme="minorBidi" w:eastAsiaTheme="minorHAnsi" w:hAnsiTheme="minorHAnsi"/>
-          <w:color w:val="00000A"/>
-          <w:lang w:val="en-US" w:eastAsia="en-US" w:bidi="ar-SA"/>
+          <w:color w:val="00000A"/>
         </w:rPr>
       </w:pPr>
       <w:r>
@@ -1677,10 +1704,7 @@
         <w:rPr>
           <w:sz w:val="22"/>
           <w:sz w:val="22"/>
-          <w:szCs w:val="22"/>
-          <w:rFonts w:ascii="Calibri" w:hAnsi="Calibri" w:eastAsia="Calibri" w:cs="" w:asciiTheme="minorHAnsi" w:cstheme="minorBidi" w:eastAsiaTheme="minorHAnsi" w:hAnsiTheme="minorHAnsi"/>
-          <w:color w:val="00000A"/>
-          <w:lang w:val="en-US" w:eastAsia="en-US" w:bidi="ar-SA"/>
+          <w:color w:val="00000A"/>
         </w:rPr>
       </w:pPr>
       <w:r>
@@ -1697,10 +1721,7 @@
         <w:rPr>
           <w:sz w:val="22"/>
           <w:sz w:val="22"/>
-          <w:szCs w:val="22"/>
-          <w:rFonts w:ascii="Calibri" w:hAnsi="Calibri" w:eastAsia="Calibri" w:cs="" w:asciiTheme="minorHAnsi" w:cstheme="minorBidi" w:eastAsiaTheme="minorHAnsi" w:hAnsiTheme="minorHAnsi"/>
-          <w:color w:val="00000A"/>
-          <w:lang w:val="en-US" w:eastAsia="en-US" w:bidi="ar-SA"/>
+          <w:color w:val="00000A"/>
         </w:rPr>
       </w:pPr>
       <w:r>
@@ -1717,10 +1738,7 @@
         <w:rPr>
           <w:sz w:val="22"/>
           <w:sz w:val="22"/>
-          <w:szCs w:val="22"/>
-          <w:rFonts w:ascii="Calibri" w:hAnsi="Calibri" w:eastAsia="Calibri" w:cs="" w:asciiTheme="minorHAnsi" w:cstheme="minorBidi" w:eastAsiaTheme="minorHAnsi" w:hAnsiTheme="minorHAnsi"/>
-          <w:color w:val="00000A"/>
-          <w:lang w:val="en-US" w:eastAsia="en-US" w:bidi="ar-SA"/>
+          <w:color w:val="00000A"/>
         </w:rPr>
       </w:pPr>
       <w:r>
@@ -1756,10 +1774,7 @@
         <w:rPr>
           <w:sz w:val="22"/>
           <w:sz w:val="22"/>
-          <w:szCs w:val="22"/>
-          <w:rFonts w:ascii="Calibri" w:hAnsi="Calibri" w:eastAsia="Calibri" w:cs="" w:asciiTheme="minorHAnsi" w:cstheme="minorBidi" w:eastAsiaTheme="minorHAnsi" w:hAnsiTheme="minorHAnsi"/>
-          <w:color w:val="00000A"/>
-          <w:lang w:val="en-US" w:eastAsia="en-US" w:bidi="ar-SA"/>
+          <w:color w:val="00000A"/>
         </w:rPr>
       </w:pPr>
       <w:r>
@@ -2355,11 +2370,11 @@
       <w:widowControl/>
       <w:suppressAutoHyphens w:val="true"/>
       <w:bidi w:val="0"/>
-      <w:spacing w:lineRule="auto" w:line="276" w:before="0" w:after="200"/>
+      <w:spacing w:before="0" w:after="200" w:lineRule="auto" w:line="276"/>
       <w:jc w:val="left"/>
     </w:pPr>
     <w:rPr>
-      <w:rFonts w:ascii="Calibri" w:hAnsi="Calibri" w:eastAsia="Calibri" w:cs="" w:asciiTheme="minorHAnsi" w:cstheme="minorBidi" w:eastAsiaTheme="minorHAnsi" w:hAnsiTheme="minorHAnsi"/>
+      <w:rFonts w:ascii="Calibri" w:hAnsi="Calibri" w:eastAsia="Calibri" w:cs=""/>
       <w:color w:val="00000A"/>
       <w:sz w:val="22"/>
       <w:szCs w:val="22"/>
@@ -2476,7 +2491,7 @@
     <w:basedOn w:val="DefaultParagraphFont"/>
     <w:uiPriority w:val="99"/>
     <w:unhideWhenUsed/>
-    <w:rsid w:val="00d911c6"/>
+    <w:rsid w:val="00e81e92"/>
     <w:rPr>
       <w:color w:val="0000FF" w:themeColor="hyperlink"/>
       <w:u w:val="single"/>
@@ -2512,35 +2527,95 @@
       <w:color w:val="4F81BD" w:themeColor="accent1"/>
     </w:rPr>
   </w:style>
-  <w:style w:type="character" w:styleId="ListLabel1">
+  <w:style w:type="character" w:styleId="ListLabel1" w:customStyle="1">
     <w:name w:val="ListLabel 1"/>
     <w:rPr>
       <w:rFonts w:cs="Courier New"/>
     </w:rPr>
   </w:style>
-  <w:style w:type="character" w:styleId="ListLabel2">
+  <w:style w:type="character" w:styleId="ListLabel2" w:customStyle="1">
     <w:name w:val="ListLabel 2"/>
     <w:rPr>
       <w:rFonts w:cs="Symbol"/>
     </w:rPr>
   </w:style>
-  <w:style w:type="character" w:styleId="ListLabel3">
+  <w:style w:type="character" w:styleId="ListLabel3" w:customStyle="1">
     <w:name w:val="ListLabel 3"/>
     <w:rPr>
       <w:rFonts w:cs="Courier New"/>
     </w:rPr>
   </w:style>
-  <w:style w:type="character" w:styleId="ListLabel4">
+  <w:style w:type="character" w:styleId="ListLabel4" w:customStyle="1">
     <w:name w:val="ListLabel 4"/>
     <w:rPr>
       <w:rFonts w:cs="Wingdings"/>
     </w:rPr>
   </w:style>
-  <w:style w:type="character" w:styleId="IndexLink">
+  <w:style w:type="character" w:styleId="ListLabel5" w:customStyle="1">
+    <w:name w:val="ListLabel 5"/>
+    <w:rPr>
+      <w:rFonts w:cs="Symbol"/>
+    </w:rPr>
+  </w:style>
+  <w:style w:type="character" w:styleId="ListLabel6" w:customStyle="1">
+    <w:name w:val="ListLabel 6"/>
+    <w:rPr>
+      <w:rFonts w:cs="Courier New"/>
+    </w:rPr>
+  </w:style>
+  <w:style w:type="character" w:styleId="ListLabel7" w:customStyle="1">
+    <w:name w:val="ListLabel 7"/>
+    <w:rPr>
+      <w:rFonts w:cs="Wingdings"/>
+    </w:rPr>
+  </w:style>
+  <w:style w:type="character" w:styleId="IndexLink" w:customStyle="1">
     <w:name w:val="Index Link"/>
     <w:rPr/>
   </w:style>
-  <w:style w:type="paragraph" w:styleId="Heading">
+  <w:style w:type="character" w:styleId="Plc1" w:customStyle="1">
+    <w:name w:val="pl-c1"/>
+    <w:basedOn w:val="DefaultParagraphFont"/>
+    <w:rsid w:val="00ec101d"/>
+    <w:rPr/>
+  </w:style>
+  <w:style w:type="character" w:styleId="Plk" w:customStyle="1">
+    <w:name w:val="pl-k"/>
+    <w:basedOn w:val="DefaultParagraphFont"/>
+    <w:rsid w:val="00004bd9"/>
+    <w:rPr/>
+  </w:style>
+  <w:style w:type="character" w:styleId="Plen" w:customStyle="1">
+    <w:name w:val="pl-en"/>
+    <w:basedOn w:val="DefaultParagraphFont"/>
+    <w:rsid w:val="00004bd9"/>
+    <w:rPr/>
+  </w:style>
+  <w:style w:type="character" w:styleId="Plsmi" w:customStyle="1">
+    <w:name w:val="pl-smi"/>
+    <w:basedOn w:val="DefaultParagraphFont"/>
+    <w:rsid w:val="00004bd9"/>
+    <w:rPr/>
+  </w:style>
+  <w:style w:type="character" w:styleId="ListLabel8">
+    <w:name w:val="ListLabel 8"/>
+    <w:rPr>
+      <w:rFonts w:cs="Symbol"/>
+    </w:rPr>
+  </w:style>
+  <w:style w:type="character" w:styleId="ListLabel9">
+    <w:name w:val="ListLabel 9"/>
+    <w:rPr>
+      <w:rFonts w:cs="Courier New"/>
+    </w:rPr>
+  </w:style>
+  <w:style w:type="character" w:styleId="ListLabel10">
+    <w:name w:val="ListLabel 10"/>
+    <w:rPr>
+      <w:rFonts w:cs="Wingdings"/>
+    </w:rPr>
+  </w:style>
+  <w:style w:type="paragraph" w:styleId="Heading" w:customStyle="1">
     <w:name w:val="Heading"/>
     <w:basedOn w:val="Normal"/>
     <w:next w:val="TextBody"/>
@@ -2554,7 +2629,7 @@
       <w:szCs w:val="28"/>
     </w:rPr>
   </w:style>
-  <w:style w:type="paragraph" w:styleId="TextBody">
+  <w:style w:type="paragraph" w:styleId="TextBody" w:customStyle="1">
     <w:name w:val="Text Body"/>
     <w:basedOn w:val="Normal"/>
     <w:pPr>
@@ -2585,7 +2660,7 @@
       <w:szCs w:val="24"/>
     </w:rPr>
   </w:style>
-  <w:style w:type="paragraph" w:styleId="Index">
+  <w:style w:type="paragraph" w:styleId="Index" w:customStyle="1">
     <w:name w:val="Index"/>
     <w:basedOn w:val="Normal"/>
     <w:pPr>
@@ -2593,6 +2668,21 @@
     </w:pPr>
     <w:rPr>
       <w:rFonts w:cs="FreeSans"/>
+    </w:rPr>
+  </w:style>
+  <w:style w:type="paragraph" w:styleId="Caption1">
+    <w:name w:val="caption"/>
+    <w:basedOn w:val="Normal"/>
+    <w:pPr>
+      <w:suppressLineNumbers/>
+      <w:spacing w:before="120" w:after="120"/>
+    </w:pPr>
+    <w:rPr>
+      <w:rFonts w:cs="FreeSans"/>
+      <w:i/>
+      <w:iCs/>
+      <w:sz w:val="24"/>
+      <w:szCs w:val="24"/>
     </w:rPr>
   </w:style>
   <w:style w:type="paragraph" w:styleId="ListParagraph">
@@ -2608,7 +2698,7 @@
     </w:pPr>
     <w:rPr/>
   </w:style>
-  <w:style w:type="paragraph" w:styleId="ContentsHeading">
+  <w:style w:type="paragraph" w:styleId="ContentsHeading" w:customStyle="1">
     <w:name w:val="Contents Heading"/>
     <w:basedOn w:val="Heading1"/>
     <w:next w:val="Normal"/>
@@ -2639,7 +2729,7 @@
       <w:szCs w:val="16"/>
     </w:rPr>
   </w:style>
-  <w:style w:type="paragraph" w:styleId="Contents1">
+  <w:style w:type="paragraph" w:styleId="Contents1" w:customStyle="1">
     <w:name w:val="Contents 1"/>
     <w:basedOn w:val="Normal"/>
     <w:next w:val="Normal"/>
@@ -2652,7 +2742,7 @@
     </w:pPr>
     <w:rPr/>
   </w:style>
-  <w:style w:type="paragraph" w:styleId="Contents2">
+  <w:style w:type="paragraph" w:styleId="Contents2" w:customStyle="1">
     <w:name w:val="Contents 2"/>
     <w:basedOn w:val="Normal"/>
     <w:next w:val="Normal"/>
@@ -2666,7 +2756,7 @@
     </w:pPr>
     <w:rPr/>
   </w:style>
-  <w:style w:type="paragraph" w:styleId="Contents3">
+  <w:style w:type="paragraph" w:styleId="Contents3" w:customStyle="1">
     <w:name w:val="Contents 3"/>
     <w:basedOn w:val="Normal"/>
     <w:next w:val="Normal"/>
@@ -2994,7 +3084,7 @@
 </file>
 
 <file path=customXml/itemProps1.xml><?xml version="1.0" encoding="utf-8"?>
-<ds:datastoreItem xmlns:ds="http://schemas.openxmlformats.org/officeDocument/2006/customXml" ds:itemID="{8DEAC7A8-F65D-4AA2-ACF4-BF63A077D4B9}">
+<ds:datastoreItem xmlns:ds="http://schemas.openxmlformats.org/officeDocument/2006/customXml" ds:itemID="{B979DB77-B3DB-485E-9E9B-3592F2D630E7}">
   <ds:schemaRefs>
     <ds:schemaRef ds:uri="http://schemas.openxmlformats.org/officeDocument/2006/bibliography"/>
   </ds:schemaRefs>

</xml_diff>

<commit_message>
Routine update + added two functions: 1)command to InoNet API to save board passing record to database and 2) command to InoNet API to transfer board through shopfloor
</commit_message>
<xml_diff>
--- a/Raytheon ISO Block Funct. Test - Setup, Maintenance & Troubleshooting Guide.docx
+++ b/Raytheon ISO Block Funct. Test - Setup, Maintenance & Troubleshooting Guide.docx
@@ -65,7 +65,7 @@
               <w:bCs/>
               <w:rFonts w:ascii="Cambria" w:hAnsi="Cambria" w:eastAsia="" w:cs="" w:asciiTheme="majorHAnsi" w:cstheme="majorBidi" w:eastAsiaTheme="majorEastAsia" w:hAnsiTheme="majorHAnsi"/>
               <w:color w:val="365F91" w:themeColor="accent1" w:themeShade="bf"/>
-              <w:lang w:eastAsia="ja-JP"/>
+              <w:lang w:val="en-US" w:eastAsia="ja-JP" w:bidi="ar-SA"/>
             </w:rPr>
           </w:pPr>
           <w:r>
@@ -497,15 +497,30 @@
       <w:pPr>
         <w:pStyle w:val="Normal"/>
         <w:ind w:left="720" w:hanging="0"/>
-        <w:rPr>
-          <w:sz w:val="22"/>
-          <w:sz w:val="22"/>
-          <w:color w:val="00000A"/>
-        </w:rPr>
-      </w:pPr>
-      <w:r>
-        <w:rPr/>
-        <w:t>Refer to “ISO Block Test Requirements 030716” document provided by the customer.  The document outlines the test operation and flow and the test program code follows this outline very close.</w:t>
+      </w:pPr>
+      <w:r>
+        <w:rPr/>
+        <w:t>Please r</w:t>
+      </w:r>
+      <w:r>
+        <w:rPr/>
+        <w:t>efer to “ISO Block Test Requirements 030716” document provided by the customer.  Th</w:t>
+      </w:r>
+      <w:r>
+        <w:rPr/>
+        <w:t>is</w:t>
+      </w:r>
+      <w:r>
+        <w:rPr/>
+        <w:t xml:space="preserve"> document outlines the test operation and flow and the test program code follows this outline very close</w:t>
+      </w:r>
+      <w:r>
+        <w:rPr/>
+        <w:t>ly</w:t>
+      </w:r>
+      <w:r>
+        <w:rPr/>
+        <w:t>.</w:t>
       </w:r>
       <w:r/>
     </w:p>
@@ -998,6 +1013,7 @@
           <w:rPr>
             <w:webHidden/>
             <w:rStyle w:val="InternetLink"/>
+            <w:vanish/>
           </w:rPr>
           <w:t>https://github.com/inovardes/ISOBlock/Masking_SMBus_stop_bit</w:t>
         </w:r>
@@ -1081,7 +1097,15 @@
       </w:pPr>
       <w:r>
         <w:rPr/>
-        <w:t xml:space="preserve">The test program code (.py files) and other documentation can be found on the test PC under the following directory: “/home/pi/Python Projects/ISOBLock”.   If the files ever become lost or corrupted, visit github via the url: </w:t>
+        <w:t xml:space="preserve">The test program code (.py files) and other documentation can be found </w:t>
+      </w:r>
+      <w:r>
+        <w:rPr/>
+        <w:t xml:space="preserve">locally </w:t>
+      </w:r>
+      <w:r>
+        <w:rPr/>
+        <w:t xml:space="preserve">on the test PC under the following directory: “/home/pi/Python Projects/ISOBLock”.   If the files ever become lost or corrupted, visit github via the url: </w:t>
       </w:r>
       <w:hyperlink r:id="rId4">
         <w:r>
@@ -1095,7 +1119,32 @@
       </w:hyperlink>
       <w:r>
         <w:rPr/>
-        <w:t xml:space="preserve"> or search github.com for “ISOBlock”.</w:t>
+        <w:t xml:space="preserve"> </w:t>
+      </w:r>
+      <w:hyperlink r:id="rId5">
+        <w:r>
+          <w:rPr>
+            <w:webHidden/>
+            <w:rStyle w:val="InternetLink"/>
+          </w:rPr>
+          <w:t>https://github.com/inovardes/ISOBlock</w:t>
+        </w:r>
+      </w:hyperlink>
+      <w:hyperlink r:id="rId6">
+        <w:r>
+          <w:rPr>
+            <w:webHidden/>
+          </w:rPr>
+          <w:t xml:space="preserve"> </w:t>
+        </w:r>
+      </w:hyperlink>
+      <w:r>
+        <w:rPr/>
+        <w:t xml:space="preserve">or search github.com for “ISOBlock”.  </w:t>
+      </w:r>
+      <w:r>
+        <w:rPr/>
+        <w:t>Find the user 'inovardes' for the most up to date documentation.</w:t>
       </w:r>
       <w:r/>
     </w:p>
@@ -1222,7 +1271,7 @@
         <w:rPr/>
         <w:t>username: inovardes@gmail.com</w:t>
       </w:r>
-      <w:hyperlink r:id="rId5">
+      <w:hyperlink r:id="rId7">
         <w:r>
           <w:rPr>
             <w:webHidden/>
@@ -1282,7 +1331,7 @@
         <w:rPr/>
         <w:t xml:space="preserve">Please reference “PICkit_3_User_Guide_52116A.pdf” found on the web.  If the document doesn’t exist on the web any longer, check the following repository: </w:t>
       </w:r>
-      <w:hyperlink r:id="rId6">
+      <w:hyperlink r:id="rId8">
         <w:r>
           <w:rPr>
             <w:webHidden/>
@@ -1473,11 +1522,15 @@
           <w:bCs/>
           <w:rFonts w:ascii="Cambria" w:hAnsi="Cambria" w:eastAsia="" w:cs="" w:asciiTheme="majorHAnsi" w:cstheme="majorBidi" w:eastAsiaTheme="majorEastAsia" w:hAnsiTheme="majorHAnsi"/>
           <w:color w:val="4F81BD" w:themeColor="accent1"/>
-        </w:rPr>
-      </w:pPr>
-      <w:r>
-        <w:rPr>
+          <w:lang w:val="en-US" w:eastAsia="en-US" w:bidi="ar-SA"/>
+        </w:rPr>
+      </w:pPr>
+      <w:r>
+        <w:rPr>
+          <w:rFonts w:eastAsia="" w:cs="" w:cstheme="majorBidi" w:eastAsiaTheme="majorEastAsia"/>
           <w:b w:val="false"/>
+          <w:bCs/>
+          <w:color w:val="4F81BD" w:themeColor="accent1"/>
           <w:sz w:val="24"/>
           <w:szCs w:val="24"/>
         </w:rPr>
@@ -1774,7 +1827,10 @@
         <w:rPr>
           <w:sz w:val="22"/>
           <w:sz w:val="22"/>
-          <w:color w:val="00000A"/>
+          <w:szCs w:val="22"/>
+          <w:rFonts w:ascii="Calibri" w:hAnsi="Calibri" w:eastAsia="Calibri" w:cs=""/>
+          <w:color w:val="00000A"/>
+          <w:lang w:val="en-US" w:eastAsia="en-US" w:bidi="ar-SA"/>
         </w:rPr>
       </w:pPr>
       <w:r>
@@ -2370,7 +2426,7 @@
       <w:widowControl/>
       <w:suppressAutoHyphens w:val="true"/>
       <w:bidi w:val="0"/>
-      <w:spacing w:before="0" w:after="200" w:lineRule="auto" w:line="276"/>
+      <w:spacing w:lineRule="auto" w:line="276" w:before="0" w:after="200"/>
       <w:jc w:val="left"/>
     </w:pPr>
     <w:rPr>
@@ -2611,6 +2667,24 @@
   </w:style>
   <w:style w:type="character" w:styleId="ListLabel10">
     <w:name w:val="ListLabel 10"/>
+    <w:rPr>
+      <w:rFonts w:cs="Wingdings"/>
+    </w:rPr>
+  </w:style>
+  <w:style w:type="character" w:styleId="ListLabel11">
+    <w:name w:val="ListLabel 11"/>
+    <w:rPr>
+      <w:rFonts w:cs="Symbol"/>
+    </w:rPr>
+  </w:style>
+  <w:style w:type="character" w:styleId="ListLabel12">
+    <w:name w:val="ListLabel 12"/>
+    <w:rPr>
+      <w:rFonts w:cs="Courier New"/>
+    </w:rPr>
+  </w:style>
+  <w:style w:type="character" w:styleId="ListLabel13">
+    <w:name w:val="ListLabel 13"/>
     <w:rPr>
       <w:rFonts w:cs="Wingdings"/>
     </w:rPr>

</xml_diff>